<commit_message>
need scaling for histograms
</commit_message>
<xml_diff>
--- a/structural_influence_on_excited_state_dynamics/Report/[Report]Analysis_of_Conjugated_Structure_influence_on_Excited_States_Dynamics_COD.docx
+++ b/structural_influence_on_excited_state_dynamics/Report/[Report]Analysis_of_Conjugated_Structure_influence_on_Excited_States_Dynamics_COD.docx
@@ -6574,7 +6574,49 @@
         <w:rPr>
           <w:rFonts w:ascii="Times New Roman" w:hAnsi="Times New Roman" w:cs="Times New Roman"/>
         </w:rPr>
-        <w:t>Size axis captions</w:t>
+        <w:t xml:space="preserve">Size axis </w:t>
+      </w:r>
+      <w:r>
+        <w:rPr>
+          <w:rFonts w:ascii="Times New Roman" w:hAnsi="Times New Roman" w:cs="Times New Roman"/>
+        </w:rPr>
+        <w:t xml:space="preserve">- </w:t>
+      </w:r>
+      <w:r>
+        <w:rPr>
+          <w:rFonts w:ascii="Times New Roman" w:hAnsi="Times New Roman" w:cs="Times New Roman"/>
+        </w:rPr>
+        <w:t>captions</w:t>
+      </w:r>
+    </w:p>
+    <w:p>
+      <w:pPr>
+        <w:pStyle w:val="ListParagraph"/>
+        <w:rPr>
+          <w:rFonts w:ascii="Times New Roman" w:hAnsi="Times New Roman" w:cs="Times New Roman"/>
+        </w:rPr>
+      </w:pPr>
+      <w:r>
+        <w:rPr>
+          <w:rFonts w:ascii="Times New Roman" w:hAnsi="Times New Roman" w:cs="Times New Roman"/>
+        </w:rPr>
+        <w:t xml:space="preserve">Set </w:t>
+      </w:r>
+      <w:proofErr w:type="spellStart"/>
+      <w:proofErr w:type="gramStart"/>
+      <w:r>
+        <w:rPr>
+          <w:rFonts w:ascii="Times New Roman" w:hAnsi="Times New Roman" w:cs="Times New Roman"/>
+        </w:rPr>
+        <w:t>x,y</w:t>
+      </w:r>
+      <w:proofErr w:type="spellEnd"/>
+      <w:proofErr w:type="gramEnd"/>
+      <w:r>
+        <w:rPr>
+          <w:rFonts w:ascii="Times New Roman" w:hAnsi="Times New Roman" w:cs="Times New Roman"/>
+        </w:rPr>
+        <w:t>-ticks</w:t>
       </w:r>
     </w:p>
     <w:p>

</xml_diff>